<commit_message>
title page added to user guide
</commit_message>
<xml_diff>
--- a/RFID Reader User Guide.docx
+++ b/RFID Reader User Guide.docx
@@ -1,12 +1,915 @@
 
 <file path=word/document.xml><?xml version="1.0" encoding="utf-8"?>
-<w:document xmlns:wpc="http://schemas.microsoft.com/office/word/2010/wordprocessingCanvas" xmlns:cx="http://schemas.microsoft.com/office/drawing/2014/chartex" xmlns:cx1="http://schemas.microsoft.com/office/drawing/2015/9/8/chartex" xmlns:cx2="http://schemas.microsoft.com/office/drawing/2015/10/21/chartex" xmlns:cx3="http://schemas.microsoft.com/office/drawing/2016/5/9/chartex" xmlns:cx4="http://schemas.microsoft.com/office/drawing/2016/5/10/chartex" xmlns:cx5="http://schemas.microsoft.com/office/drawing/2016/5/11/chartex" xmlns:cx6="http://schemas.microsoft.com/office/drawing/2016/5/12/chartex" xmlns:cx7="http://schemas.microsoft.com/office/drawing/2016/5/13/chartex" xmlns:cx8="http://schemas.microsoft.com/office/drawing/2016/5/14/chartex" xmlns:mc="http://schemas.openxmlformats.org/markup-compatibility/2006" xmlns:aink="http://schemas.microsoft.com/office/drawing/2016/ink" xmlns:am3d="http://schemas.microsoft.com/office/drawing/2017/model3d" xmlns:o="urn:schemas-microsoft-com:office:office" xmlns:r="http://schemas.openxmlformats.org/officeDocument/2006/relationships" xmlns:m="http://schemas.openxmlformats.org/officeDocument/2006/math" xmlns:v="urn:schemas-microsoft-com:vml" xmlns:wp14="http://schemas.microsoft.com/office/word/2010/wordprocessingDrawing" xmlns:wp="http://schemas.openxmlformats.org/drawingml/2006/wordprocessingDrawing" xmlns:w10="urn:schemas-microsoft-com:office:word" xmlns:w="http://schemas.openxmlformats.org/wordprocessingml/2006/main" xmlns:w14="http://schemas.microsoft.com/office/word/2010/wordml" xmlns:w15="http://schemas.microsoft.com/office/word/2012/wordml" xmlns:w16cid="http://schemas.microsoft.com/office/word/2016/wordml/cid" xmlns:w16se="http://schemas.microsoft.com/office/word/2015/wordml/symex" xmlns:wpg="http://schemas.microsoft.com/office/word/2010/wordprocessingGroup" xmlns:wpi="http://schemas.microsoft.com/office/word/2010/wordprocessingInk" xmlns:wne="http://schemas.microsoft.com/office/word/2006/wordml" xmlns:wps="http://schemas.microsoft.com/office/word/2010/wordprocessingShape" mc:Ignorable="w14 w15 w16se w16cid wp14">
+<w:document xmlns:wpc="http://schemas.microsoft.com/office/word/2010/wordprocessingCanvas" xmlns:mo="http://schemas.microsoft.com/office/mac/office/2008/main" xmlns:mc="http://schemas.openxmlformats.org/markup-compatibility/2006" xmlns:mv="urn:schemas-microsoft-com:mac:vml" xmlns:o="urn:schemas-microsoft-com:office:office" xmlns:r="http://schemas.openxmlformats.org/officeDocument/2006/relationships" xmlns:m="http://schemas.openxmlformats.org/officeDocument/2006/math" xmlns:v="urn:schemas-microsoft-com:vml" xmlns:wp14="http://schemas.microsoft.com/office/word/2010/wordprocessingDrawing" xmlns:wp="http://schemas.openxmlformats.org/drawingml/2006/wordprocessingDrawing" xmlns:w10="urn:schemas-microsoft-com:office:word" xmlns:w="http://schemas.openxmlformats.org/wordprocessingml/2006/main" xmlns:w14="http://schemas.microsoft.com/office/word/2010/wordml" xmlns:w15="http://schemas.microsoft.com/office/word/2012/wordml" xmlns:wpg="http://schemas.microsoft.com/office/word/2010/wordprocessingGroup" xmlns:wpi="http://schemas.microsoft.com/office/word/2010/wordprocessingInk" xmlns:wne="http://schemas.microsoft.com/office/word/2006/wordml" xmlns:wps="http://schemas.microsoft.com/office/word/2010/wordprocessingShape" mc:Ignorable="w14 w15 wp14">
   <w:body>
+    <w:sdt>
+      <w:sdtPr>
+        <w:id w:val="-403219825"/>
+        <w:docPartObj>
+          <w:docPartGallery w:val="Cover Pages"/>
+          <w:docPartUnique/>
+        </w:docPartObj>
+      </w:sdtPr>
+      <w:sdtContent>
+        <w:p>
+          <w:r>
+            <w:rPr>
+              <w:noProof/>
+              <w:lang w:eastAsia="en-US"/>
+            </w:rPr>
+            <mc:AlternateContent>
+              <mc:Choice Requires="wpg">
+                <w:drawing>
+                  <wp:anchor distT="0" distB="0" distL="114300" distR="114300" simplePos="0" relativeHeight="251661312" behindDoc="0" locked="0" layoutInCell="1" allowOverlap="1" wp14:anchorId="462762DF" wp14:editId="7008DCE6">
+                    <wp:simplePos x="0" y="0"/>
+                    <wp:positionH relativeFrom="page">
+                      <wp:align>right</wp:align>
+                    </wp:positionH>
+                    <wp:positionV relativeFrom="page">
+                      <wp:align>bottom</wp:align>
+                    </wp:positionV>
+                    <wp:extent cx="4672584" cy="3374136"/>
+                    <wp:effectExtent l="0" t="0" r="0" b="0"/>
+                    <wp:wrapNone/>
+                    <wp:docPr id="454" name="Group 454" title="Author and company name with crop mark graphic"/>
+                    <wp:cNvGraphicFramePr/>
+                    <a:graphic xmlns:a="http://schemas.openxmlformats.org/drawingml/2006/main">
+                      <a:graphicData uri="http://schemas.microsoft.com/office/word/2010/wordprocessingGroup">
+                        <wpg:wgp>
+                          <wpg:cNvGrpSpPr/>
+                          <wpg:grpSpPr>
+                            <a:xfrm>
+                              <a:off x="0" y="0"/>
+                              <a:ext cx="4672584" cy="3374136"/>
+                              <a:chOff x="0" y="0"/>
+                              <a:chExt cx="4671822" cy="3374136"/>
+                            </a:xfrm>
+                          </wpg:grpSpPr>
+                          <wpg:grpSp>
+                            <wpg:cNvPr id="455" name="Group 455" title="Crop mark graphic"/>
+                            <wpg:cNvGrpSpPr/>
+                            <wpg:grpSpPr>
+                              <a:xfrm>
+                                <a:off x="2038350" y="0"/>
+                                <a:ext cx="2633472" cy="3374136"/>
+                                <a:chOff x="0" y="0"/>
+                                <a:chExt cx="2628900" cy="3371850"/>
+                              </a:xfrm>
+                            </wpg:grpSpPr>
+                            <wps:wsp>
+                              <wps:cNvPr id="456" name="Freeform 456"/>
+                              <wps:cNvSpPr>
+                                <a:spLocks/>
+                              </wps:cNvSpPr>
+                              <wps:spPr bwMode="auto">
+                                <a:xfrm>
+                                  <a:off x="0" y="0"/>
+                                  <a:ext cx="2133600" cy="2867025"/>
+                                </a:xfrm>
+                                <a:custGeom>
+                                  <a:avLst/>
+                                  <a:gdLst>
+                                    <a:gd name="T0" fmla="*/ 1344 w 1344"/>
+                                    <a:gd name="T1" fmla="*/ 1806 h 1806"/>
+                                    <a:gd name="T2" fmla="*/ 0 w 1344"/>
+                                    <a:gd name="T3" fmla="*/ 1806 h 1806"/>
+                                    <a:gd name="T4" fmla="*/ 0 w 1344"/>
+                                    <a:gd name="T5" fmla="*/ 1641 h 1806"/>
+                                    <a:gd name="T6" fmla="*/ 1176 w 1344"/>
+                                    <a:gd name="T7" fmla="*/ 1641 h 1806"/>
+                                    <a:gd name="T8" fmla="*/ 1176 w 1344"/>
+                                    <a:gd name="T9" fmla="*/ 0 h 1806"/>
+                                    <a:gd name="T10" fmla="*/ 1344 w 1344"/>
+                                    <a:gd name="T11" fmla="*/ 0 h 1806"/>
+                                    <a:gd name="T12" fmla="*/ 1344 w 1344"/>
+                                    <a:gd name="T13" fmla="*/ 1806 h 1806"/>
+                                  </a:gdLst>
+                                  <a:ahLst/>
+                                  <a:cxnLst>
+                                    <a:cxn ang="0">
+                                      <a:pos x="T0" y="T1"/>
+                                    </a:cxn>
+                                    <a:cxn ang="0">
+                                      <a:pos x="T2" y="T3"/>
+                                    </a:cxn>
+                                    <a:cxn ang="0">
+                                      <a:pos x="T4" y="T5"/>
+                                    </a:cxn>
+                                    <a:cxn ang="0">
+                                      <a:pos x="T6" y="T7"/>
+                                    </a:cxn>
+                                    <a:cxn ang="0">
+                                      <a:pos x="T8" y="T9"/>
+                                    </a:cxn>
+                                    <a:cxn ang="0">
+                                      <a:pos x="T10" y="T11"/>
+                                    </a:cxn>
+                                    <a:cxn ang="0">
+                                      <a:pos x="T12" y="T13"/>
+                                    </a:cxn>
+                                  </a:cxnLst>
+                                  <a:rect l="0" t="0" r="r" b="b"/>
+                                  <a:pathLst>
+                                    <a:path w="1344" h="1806">
+                                      <a:moveTo>
+                                        <a:pt x="1344" y="1806"/>
+                                      </a:moveTo>
+                                      <a:lnTo>
+                                        <a:pt x="0" y="1806"/>
+                                      </a:lnTo>
+                                      <a:lnTo>
+                                        <a:pt x="0" y="1641"/>
+                                      </a:lnTo>
+                                      <a:lnTo>
+                                        <a:pt x="1176" y="1641"/>
+                                      </a:lnTo>
+                                      <a:lnTo>
+                                        <a:pt x="1176" y="0"/>
+                                      </a:lnTo>
+                                      <a:lnTo>
+                                        <a:pt x="1344" y="0"/>
+                                      </a:lnTo>
+                                      <a:lnTo>
+                                        <a:pt x="1344" y="1806"/>
+                                      </a:lnTo>
+                                      <a:close/>
+                                    </a:path>
+                                  </a:pathLst>
+                                </a:custGeom>
+                                <a:solidFill>
+                                  <a:schemeClr val="tx2"/>
+                                </a:solidFill>
+                                <a:ln>
+                                  <a:noFill/>
+                                </a:ln>
+                              </wps:spPr>
+                              <wps:bodyPr vert="horz" wrap="square" lIns="91440" tIns="45720" rIns="91440" bIns="45720" numCol="1" anchor="t" anchorCtr="0" compatLnSpc="1">
+                                <a:prstTxWarp prst="textNoShape">
+                                  <a:avLst/>
+                                </a:prstTxWarp>
+                              </wps:bodyPr>
+                            </wps:wsp>
+                            <wps:wsp>
+                              <wps:cNvPr id="457" name="Rectangle 457"/>
+                              <wps:cNvSpPr/>
+                              <wps:spPr>
+                                <a:xfrm>
+                                  <a:off x="9525" y="0"/>
+                                  <a:ext cx="2619375" cy="3371850"/>
+                                </a:xfrm>
+                                <a:prstGeom prst="rect">
+                                  <a:avLst/>
+                                </a:prstGeom>
+                                <a:noFill/>
+                                <a:ln>
+                                  <a:noFill/>
+                                </a:ln>
+                              </wps:spPr>
+                              <wps:style>
+                                <a:lnRef idx="2">
+                                  <a:schemeClr val="accent1">
+                                    <a:shade val="50000"/>
+                                  </a:schemeClr>
+                                </a:lnRef>
+                                <a:fillRef idx="1">
+                                  <a:schemeClr val="accent1"/>
+                                </a:fillRef>
+                                <a:effectRef idx="0">
+                                  <a:schemeClr val="accent1"/>
+                                </a:effectRef>
+                                <a:fontRef idx="minor">
+                                  <a:schemeClr val="lt1"/>
+                                </a:fontRef>
+                              </wps:style>
+                              <wps:bodyPr rot="0" spcFirstLastPara="0" vertOverflow="overflow" horzOverflow="overflow" vert="horz" wrap="square" lIns="91440" tIns="45720" rIns="91440" bIns="45720" numCol="1" spcCol="0" rtlCol="0" fromWordArt="0" anchor="ctr" anchorCtr="0" forceAA="0" compatLnSpc="1">
+                                <a:prstTxWarp prst="textNoShape">
+                                  <a:avLst/>
+                                </a:prstTxWarp>
+                                <a:noAutofit/>
+                              </wps:bodyPr>
+                            </wps:wsp>
+                          </wpg:grpSp>
+                          <wps:wsp>
+                            <wps:cNvPr id="458" name="Text Box 458" title="Title and subtitle"/>
+                            <wps:cNvSpPr txBox="1"/>
+                            <wps:spPr>
+                              <a:xfrm>
+                                <a:off x="0" y="1104900"/>
+                                <a:ext cx="3904218" cy="1504950"/>
+                              </a:xfrm>
+                              <a:prstGeom prst="rect">
+                                <a:avLst/>
+                              </a:prstGeom>
+                              <a:noFill/>
+                              <a:ln w="6350">
+                                <a:noFill/>
+                              </a:ln>
+                            </wps:spPr>
+                            <wps:txbx>
+                              <w:txbxContent>
+                                <w:sdt>
+                                  <w:sdtPr>
+                                    <w:rPr>
+                                      <w:color w:val="44546A" w:themeColor="text2"/>
+                                      <w:spacing w:val="10"/>
+                                      <w:sz w:val="36"/>
+                                      <w:szCs w:val="36"/>
+                                    </w:rPr>
+                                    <w:alias w:val="Author"/>
+                                    <w:tag w:val=""/>
+                                    <w:id w:val="1348599287"/>
+                                    <w:dataBinding w:prefixMappings="xmlns:ns0='http://purl.org/dc/elements/1.1/' xmlns:ns1='http://schemas.openxmlformats.org/package/2006/metadata/core-properties' " w:xpath="/ns1:coreProperties[1]/ns0:creator[1]" w:storeItemID="{6C3C8BC8-F283-45AE-878A-BAB7291924A1}"/>
+                                    <w15:appearance w15:val="hidden"/>
+                                    <w:text/>
+                                  </w:sdtPr>
+                                  <w:sdtContent>
+                                    <w:p>
+                                      <w:pPr>
+                                        <w:pStyle w:val="NoSpacing"/>
+                                        <w:spacing w:after="240"/>
+                                        <w:jc w:val="right"/>
+                                        <w:rPr>
+                                          <w:color w:val="44546A" w:themeColor="text2"/>
+                                          <w:spacing w:val="10"/>
+                                          <w:sz w:val="36"/>
+                                          <w:szCs w:val="36"/>
+                                        </w:rPr>
+                                      </w:pPr>
+                                      <w:r>
+                                        <w:rPr>
+                                          <w:color w:val="44546A" w:themeColor="text2"/>
+                                          <w:spacing w:val="10"/>
+                                          <w:sz w:val="36"/>
+                                          <w:szCs w:val="36"/>
+                                        </w:rPr>
+                                        <w:t>Nicholas Chow, Calvin Lai</w:t>
+                                      </w:r>
+                                    </w:p>
+                                  </w:sdtContent>
+                                </w:sdt>
+                                <w:p>
+                                  <w:pPr>
+                                    <w:pStyle w:val="NoSpacing"/>
+                                    <w:jc w:val="right"/>
+                                    <w:rPr>
+                                      <w:color w:val="44546A" w:themeColor="text2"/>
+                                      <w:spacing w:val="10"/>
+                                      <w:sz w:val="28"/>
+                                      <w:szCs w:val="28"/>
+                                    </w:rPr>
+                                  </w:pPr>
+                                  <w:sdt>
+                                    <w:sdtPr>
+                                      <w:rPr>
+                                        <w:color w:val="44546A" w:themeColor="text2"/>
+                                        <w:spacing w:val="10"/>
+                                        <w:sz w:val="28"/>
+                                        <w:szCs w:val="28"/>
+                                      </w:rPr>
+                                      <w:alias w:val="Company"/>
+                                      <w:tag w:val=""/>
+                                      <w:id w:val="1712304738"/>
+                                      <w:dataBinding w:prefixMappings="xmlns:ns0='http://schemas.openxmlformats.org/officeDocument/2006/extended-properties' " w:xpath="/ns0:Properties[1]/ns0:Company[1]" w:storeItemID="{6668398D-A668-4E3E-A5EB-62B293D839F1}"/>
+                                      <w15:appearance w15:val="hidden"/>
+                                      <w:text/>
+                                    </w:sdtPr>
+                                    <w:sdtContent>
+                                      <w:r>
+                                        <w:rPr>
+                                          <w:color w:val="44546A" w:themeColor="text2"/>
+                                          <w:spacing w:val="10"/>
+                                          <w:sz w:val="28"/>
+                                          <w:szCs w:val="28"/>
+                                        </w:rPr>
+                                        <w:t>SET 3O</w:t>
+                                      </w:r>
+                                    </w:sdtContent>
+                                  </w:sdt>
+                                </w:p>
+                              </w:txbxContent>
+                            </wps:txbx>
+                            <wps:bodyPr rot="0" spcFirstLastPara="0" vertOverflow="overflow" horzOverflow="overflow" vert="horz" wrap="square" lIns="0" tIns="0" rIns="457200" bIns="457200" numCol="1" spcCol="0" rtlCol="0" fromWordArt="0" anchor="b" anchorCtr="0" forceAA="0" compatLnSpc="1">
+                              <a:prstTxWarp prst="textNoShape">
+                                <a:avLst/>
+                              </a:prstTxWarp>
+                              <a:noAutofit/>
+                            </wps:bodyPr>
+                          </wps:wsp>
+                        </wpg:wgp>
+                      </a:graphicData>
+                    </a:graphic>
+                    <wp14:sizeRelH relativeFrom="margin">
+                      <wp14:pctWidth>0</wp14:pctWidth>
+                    </wp14:sizeRelH>
+                    <wp14:sizeRelV relativeFrom="margin">
+                      <wp14:pctHeight>0</wp14:pctHeight>
+                    </wp14:sizeRelV>
+                  </wp:anchor>
+                </w:drawing>
+              </mc:Choice>
+              <mc:Fallback>
+                <w:pict>
+                  <v:group w14:anchorId="462762DF" id="Group 454" o:spid="_x0000_s1026" alt="Title: Author and company name with crop mark graphic" style="position:absolute;margin-left:316.7pt;margin-top:0;width:367.9pt;height:265.7pt;z-index:251661312;mso-position-horizontal:right;mso-position-horizontal-relative:page;mso-position-vertical:bottom;mso-position-vertical-relative:page;mso-width-relative:margin;mso-height-relative:margin" coordsize="4671822,3374136" o:gfxdata="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">
+                    <v:group id="Group 455" o:spid="_x0000_s1027" style="position:absolute;left:2038350;width:2633472;height:3374136" coordsize="2628900,3371850" o:gfxdata="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">
+                      <v:shape id="Freeform 456" o:spid="_x0000_s1028" style="position:absolute;width:2133600;height:2867025;visibility:visible;mso-wrap-style:square;v-text-anchor:top" coordsize="1344,1806" o:gfxdata="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" path="m1344,1806l0,1806,,1641,1176,1641,1176,,1344,,1344,1806xe" fillcolor="#44546a [3215]" stroked="f">
+                        <v:path arrowok="t" o:connecttype="custom" o:connectlocs="2133600,2867025;0,2867025;0,2605088;1866900,2605088;1866900,0;2133600,0;2133600,2867025" o:connectangles="0,0,0,0,0,0,0"/>
+                      </v:shape>
+                      <v:rect id="Rectangle 457" o:spid="_x0000_s1029" style="position:absolute;left:9525;width:2619375;height:3371850;visibility:visible;mso-wrap-style:square;v-text-anchor:middle" o:gfxdata="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" filled="f" stroked="f" strokeweight="1pt"/>
+                    </v:group>
+                    <v:shapetype id="_x0000_t202" coordsize="21600,21600" o:spt="202" path="m0,0l0,21600,21600,21600,21600,0xe">
+                      <v:stroke joinstyle="miter"/>
+                      <v:path gradientshapeok="t" o:connecttype="rect"/>
+                    </v:shapetype>
+                    <v:shape id="Text Box 458" o:spid="_x0000_s1030" type="#_x0000_t202" style="position:absolute;top:1104900;width:3904218;height:1504950;visibility:visible;mso-wrap-style:square;v-text-anchor:bottom" o:gfxdata="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" filled="f" stroked="f" strokeweight=".5pt">
+                      <v:textbox inset="0,0,36pt,36pt">
+                        <w:txbxContent>
+                          <w:sdt>
+                            <w:sdtPr>
+                              <w:rPr>
+                                <w:color w:val="44546A" w:themeColor="text2"/>
+                                <w:spacing w:val="10"/>
+                                <w:sz w:val="36"/>
+                                <w:szCs w:val="36"/>
+                              </w:rPr>
+                              <w:alias w:val="Author"/>
+                              <w:tag w:val=""/>
+                              <w:id w:val="1348599287"/>
+                              <w:dataBinding w:prefixMappings="xmlns:ns0='http://purl.org/dc/elements/1.1/' xmlns:ns1='http://schemas.openxmlformats.org/package/2006/metadata/core-properties' " w:xpath="/ns1:coreProperties[1]/ns0:creator[1]" w:storeItemID="{6C3C8BC8-F283-45AE-878A-BAB7291924A1}"/>
+                              <w15:appearance w15:val="hidden"/>
+                              <w:text/>
+                            </w:sdtPr>
+                            <w:sdtContent>
+                              <w:p>
+                                <w:pPr>
+                                  <w:pStyle w:val="NoSpacing"/>
+                                  <w:spacing w:after="240"/>
+                                  <w:jc w:val="right"/>
+                                  <w:rPr>
+                                    <w:color w:val="44546A" w:themeColor="text2"/>
+                                    <w:spacing w:val="10"/>
+                                    <w:sz w:val="36"/>
+                                    <w:szCs w:val="36"/>
+                                  </w:rPr>
+                                </w:pPr>
+                                <w:r>
+                                  <w:rPr>
+                                    <w:color w:val="44546A" w:themeColor="text2"/>
+                                    <w:spacing w:val="10"/>
+                                    <w:sz w:val="36"/>
+                                    <w:szCs w:val="36"/>
+                                  </w:rPr>
+                                  <w:t>Nicholas Chow, Calvin Lai</w:t>
+                                </w:r>
+                              </w:p>
+                            </w:sdtContent>
+                          </w:sdt>
+                          <w:p>
+                            <w:pPr>
+                              <w:pStyle w:val="NoSpacing"/>
+                              <w:jc w:val="right"/>
+                              <w:rPr>
+                                <w:color w:val="44546A" w:themeColor="text2"/>
+                                <w:spacing w:val="10"/>
+                                <w:sz w:val="28"/>
+                                <w:szCs w:val="28"/>
+                              </w:rPr>
+                            </w:pPr>
+                            <w:sdt>
+                              <w:sdtPr>
+                                <w:rPr>
+                                  <w:color w:val="44546A" w:themeColor="text2"/>
+                                  <w:spacing w:val="10"/>
+                                  <w:sz w:val="28"/>
+                                  <w:szCs w:val="28"/>
+                                </w:rPr>
+                                <w:alias w:val="Company"/>
+                                <w:tag w:val=""/>
+                                <w:id w:val="1712304738"/>
+                                <w:dataBinding w:prefixMappings="xmlns:ns0='http://schemas.openxmlformats.org/officeDocument/2006/extended-properties' " w:xpath="/ns0:Properties[1]/ns0:Company[1]" w:storeItemID="{6668398D-A668-4E3E-A5EB-62B293D839F1}"/>
+                                <w15:appearance w15:val="hidden"/>
+                                <w:text/>
+                              </w:sdtPr>
+                              <w:sdtContent>
+                                <w:r>
+                                  <w:rPr>
+                                    <w:color w:val="44546A" w:themeColor="text2"/>
+                                    <w:spacing w:val="10"/>
+                                    <w:sz w:val="28"/>
+                                    <w:szCs w:val="28"/>
+                                  </w:rPr>
+                                  <w:t>SET 3O</w:t>
+                                </w:r>
+                              </w:sdtContent>
+                            </w:sdt>
+                          </w:p>
+                        </w:txbxContent>
+                      </v:textbox>
+                    </v:shape>
+                    <w10:wrap anchorx="page" anchory="page"/>
+                  </v:group>
+                </w:pict>
+              </mc:Fallback>
+            </mc:AlternateContent>
+          </w:r>
+          <w:r>
+            <w:rPr>
+              <w:noProof/>
+              <w:lang w:eastAsia="en-US"/>
+            </w:rPr>
+            <mc:AlternateContent>
+              <mc:Choice Requires="wpg">
+                <w:drawing>
+                  <wp:anchor distT="0" distB="0" distL="114300" distR="114300" simplePos="0" relativeHeight="251660288" behindDoc="0" locked="0" layoutInCell="1" allowOverlap="1" wp14:anchorId="1F0F663B" wp14:editId="2CD1B6E2">
+                    <wp:simplePos x="0" y="0"/>
+                    <wp:positionH relativeFrom="page">
+                      <wp:align>left</wp:align>
+                    </wp:positionH>
+                    <wp:positionV relativeFrom="page">
+                      <wp:align>top</wp:align>
+                    </wp:positionV>
+                    <wp:extent cx="6382512" cy="3401568"/>
+                    <wp:effectExtent l="0" t="0" r="0" b="8890"/>
+                    <wp:wrapNone/>
+                    <wp:docPr id="459" name="Group 459" title="Title and subtitle with crop mark graphic"/>
+                    <wp:cNvGraphicFramePr/>
+                    <a:graphic xmlns:a="http://schemas.openxmlformats.org/drawingml/2006/main">
+                      <a:graphicData uri="http://schemas.microsoft.com/office/word/2010/wordprocessingGroup">
+                        <wpg:wgp>
+                          <wpg:cNvGrpSpPr/>
+                          <wpg:grpSpPr>
+                            <a:xfrm>
+                              <a:off x="0" y="0"/>
+                              <a:ext cx="6382512" cy="3401568"/>
+                              <a:chOff x="0" y="0"/>
+                              <a:chExt cx="6381750" cy="3401568"/>
+                            </a:xfrm>
+                          </wpg:grpSpPr>
+                          <wpg:grpSp>
+                            <wpg:cNvPr id="460" name="Group 460" title="Crop mark graphic"/>
+                            <wpg:cNvGrpSpPr/>
+                            <wpg:grpSpPr>
+                              <a:xfrm>
+                                <a:off x="0" y="0"/>
+                                <a:ext cx="2642616" cy="3401568"/>
+                                <a:chOff x="0" y="0"/>
+                                <a:chExt cx="2642616" cy="3401568"/>
+                              </a:xfrm>
+                            </wpg:grpSpPr>
+                            <wps:wsp>
+                              <wps:cNvPr id="461" name="Freeform 461"/>
+                              <wps:cNvSpPr>
+                                <a:spLocks/>
+                              </wps:cNvSpPr>
+                              <wps:spPr bwMode="auto">
+                                <a:xfrm>
+                                  <a:off x="504825" y="504825"/>
+                                  <a:ext cx="2133600" cy="2867025"/>
+                                </a:xfrm>
+                                <a:custGeom>
+                                  <a:avLst/>
+                                  <a:gdLst>
+                                    <a:gd name="T0" fmla="*/ 168 w 1344"/>
+                                    <a:gd name="T1" fmla="*/ 1806 h 1806"/>
+                                    <a:gd name="T2" fmla="*/ 0 w 1344"/>
+                                    <a:gd name="T3" fmla="*/ 1806 h 1806"/>
+                                    <a:gd name="T4" fmla="*/ 0 w 1344"/>
+                                    <a:gd name="T5" fmla="*/ 0 h 1806"/>
+                                    <a:gd name="T6" fmla="*/ 1344 w 1344"/>
+                                    <a:gd name="T7" fmla="*/ 0 h 1806"/>
+                                    <a:gd name="T8" fmla="*/ 1344 w 1344"/>
+                                    <a:gd name="T9" fmla="*/ 165 h 1806"/>
+                                    <a:gd name="T10" fmla="*/ 168 w 1344"/>
+                                    <a:gd name="T11" fmla="*/ 165 h 1806"/>
+                                    <a:gd name="T12" fmla="*/ 168 w 1344"/>
+                                    <a:gd name="T13" fmla="*/ 1806 h 1806"/>
+                                  </a:gdLst>
+                                  <a:ahLst/>
+                                  <a:cxnLst>
+                                    <a:cxn ang="0">
+                                      <a:pos x="T0" y="T1"/>
+                                    </a:cxn>
+                                    <a:cxn ang="0">
+                                      <a:pos x="T2" y="T3"/>
+                                    </a:cxn>
+                                    <a:cxn ang="0">
+                                      <a:pos x="T4" y="T5"/>
+                                    </a:cxn>
+                                    <a:cxn ang="0">
+                                      <a:pos x="T6" y="T7"/>
+                                    </a:cxn>
+                                    <a:cxn ang="0">
+                                      <a:pos x="T8" y="T9"/>
+                                    </a:cxn>
+                                    <a:cxn ang="0">
+                                      <a:pos x="T10" y="T11"/>
+                                    </a:cxn>
+                                    <a:cxn ang="0">
+                                      <a:pos x="T12" y="T13"/>
+                                    </a:cxn>
+                                  </a:cxnLst>
+                                  <a:rect l="0" t="0" r="r" b="b"/>
+                                  <a:pathLst>
+                                    <a:path w="1344" h="1806">
+                                      <a:moveTo>
+                                        <a:pt x="168" y="1806"/>
+                                      </a:moveTo>
+                                      <a:lnTo>
+                                        <a:pt x="0" y="1806"/>
+                                      </a:lnTo>
+                                      <a:lnTo>
+                                        <a:pt x="0" y="0"/>
+                                      </a:lnTo>
+                                      <a:lnTo>
+                                        <a:pt x="1344" y="0"/>
+                                      </a:lnTo>
+                                      <a:lnTo>
+                                        <a:pt x="1344" y="165"/>
+                                      </a:lnTo>
+                                      <a:lnTo>
+                                        <a:pt x="168" y="165"/>
+                                      </a:lnTo>
+                                      <a:lnTo>
+                                        <a:pt x="168" y="1806"/>
+                                      </a:lnTo>
+                                      <a:close/>
+                                    </a:path>
+                                  </a:pathLst>
+                                </a:custGeom>
+                                <a:solidFill>
+                                  <a:schemeClr val="tx2"/>
+                                </a:solidFill>
+                                <a:ln>
+                                  <a:noFill/>
+                                </a:ln>
+                              </wps:spPr>
+                              <wps:bodyPr vert="horz" wrap="square" lIns="91440" tIns="45720" rIns="91440" bIns="45720" numCol="1" anchor="t" anchorCtr="0" compatLnSpc="1">
+                                <a:prstTxWarp prst="textNoShape">
+                                  <a:avLst/>
+                                </a:prstTxWarp>
+                              </wps:bodyPr>
+                            </wps:wsp>
+                            <wps:wsp>
+                              <wps:cNvPr id="462" name="Rectangle 462"/>
+                              <wps:cNvSpPr/>
+                              <wps:spPr>
+                                <a:xfrm>
+                                  <a:off x="0" y="0"/>
+                                  <a:ext cx="2642616" cy="3401568"/>
+                                </a:xfrm>
+                                <a:prstGeom prst="rect">
+                                  <a:avLst/>
+                                </a:prstGeom>
+                                <a:noFill/>
+                                <a:ln>
+                                  <a:noFill/>
+                                </a:ln>
+                              </wps:spPr>
+                              <wps:style>
+                                <a:lnRef idx="2">
+                                  <a:schemeClr val="accent1">
+                                    <a:shade val="50000"/>
+                                  </a:schemeClr>
+                                </a:lnRef>
+                                <a:fillRef idx="1">
+                                  <a:schemeClr val="accent1"/>
+                                </a:fillRef>
+                                <a:effectRef idx="0">
+                                  <a:schemeClr val="accent1"/>
+                                </a:effectRef>
+                                <a:fontRef idx="minor">
+                                  <a:schemeClr val="lt1"/>
+                                </a:fontRef>
+                              </wps:style>
+                              <wps:bodyPr rot="0" spcFirstLastPara="0" vertOverflow="overflow" horzOverflow="overflow" vert="horz" wrap="square" lIns="91440" tIns="45720" rIns="91440" bIns="45720" numCol="1" spcCol="0" rtlCol="0" fromWordArt="0" anchor="ctr" anchorCtr="0" forceAA="0" compatLnSpc="1">
+                                <a:prstTxWarp prst="textNoShape">
+                                  <a:avLst/>
+                                </a:prstTxWarp>
+                                <a:noAutofit/>
+                              </wps:bodyPr>
+                            </wps:wsp>
+                          </wpg:grpSp>
+                          <wps:wsp>
+                            <wps:cNvPr id="463" name="Text Box 463" title="Title and subtitle"/>
+                            <wps:cNvSpPr txBox="1"/>
+                            <wps:spPr>
+                              <a:xfrm>
+                                <a:off x="771525" y="762000"/>
+                                <a:ext cx="5610225" cy="2591435"/>
+                              </a:xfrm>
+                              <a:prstGeom prst="rect">
+                                <a:avLst/>
+                              </a:prstGeom>
+                              <a:noFill/>
+                              <a:ln w="6350">
+                                <a:noFill/>
+                              </a:ln>
+                            </wps:spPr>
+                            <wps:txbx>
+                              <w:txbxContent>
+                                <w:sdt>
+                                  <w:sdtPr>
+                                    <w:rPr>
+                                      <w:rFonts w:asciiTheme="majorHAnsi" w:hAnsiTheme="majorHAnsi"/>
+                                      <w:color w:val="44546A" w:themeColor="text2"/>
+                                      <w:spacing w:val="10"/>
+                                      <w:sz w:val="36"/>
+                                      <w:szCs w:val="36"/>
+                                    </w:rPr>
+                                    <w:alias w:val="Subtitle"/>
+                                    <w:tag w:val=""/>
+                                    <w:id w:val="-925647391"/>
+                                    <w:dataBinding w:prefixMappings="xmlns:ns0='http://purl.org/dc/elements/1.1/' xmlns:ns1='http://schemas.openxmlformats.org/package/2006/metadata/core-properties' " w:xpath="/ns1:coreProperties[1]/ns0:subject[1]" w:storeItemID="{6C3C8BC8-F283-45AE-878A-BAB7291924A1}"/>
+                                    <w15:appearance w15:val="hidden"/>
+                                    <w:text/>
+                                  </w:sdtPr>
+                                  <w:sdtContent>
+                                    <w:p>
+                                      <w:pPr>
+                                        <w:pStyle w:val="NoSpacing"/>
+                                        <w:spacing w:after="240" w:line="216" w:lineRule="auto"/>
+                                        <w:rPr>
+                                          <w:rFonts w:asciiTheme="majorHAnsi" w:hAnsiTheme="majorHAnsi"/>
+                                          <w:color w:val="44546A" w:themeColor="text2"/>
+                                          <w:spacing w:val="10"/>
+                                          <w:sz w:val="36"/>
+                                          <w:szCs w:val="36"/>
+                                        </w:rPr>
+                                      </w:pPr>
+                                      <w:r>
+                                        <w:rPr>
+                                          <w:rFonts w:asciiTheme="majorHAnsi" w:hAnsiTheme="majorHAnsi"/>
+                                          <w:color w:val="44546A" w:themeColor="text2"/>
+                                          <w:spacing w:val="10"/>
+                                          <w:sz w:val="36"/>
+                                          <w:szCs w:val="36"/>
+                                        </w:rPr>
+                                        <w:t>RFID Reader</w:t>
+                                      </w:r>
+                                    </w:p>
+                                  </w:sdtContent>
+                                </w:sdt>
+                                <w:sdt>
+                                  <w:sdtPr>
+                                    <w:rPr>
+                                      <w:rFonts w:asciiTheme="majorHAnsi" w:hAnsiTheme="majorHAnsi"/>
+                                      <w:caps/>
+                                      <w:color w:val="44546A" w:themeColor="text2"/>
+                                      <w:sz w:val="96"/>
+                                      <w:szCs w:val="96"/>
+                                    </w:rPr>
+                                    <w:alias w:val="Title"/>
+                                    <w:tag w:val=""/>
+                                    <w:id w:val="-917322602"/>
+                                    <w:dataBinding w:prefixMappings="xmlns:ns0='http://purl.org/dc/elements/1.1/' xmlns:ns1='http://schemas.openxmlformats.org/package/2006/metadata/core-properties' " w:xpath="/ns1:coreProperties[1]/ns0:title[1]" w:storeItemID="{6C3C8BC8-F283-45AE-878A-BAB7291924A1}"/>
+                                    <w15:appearance w15:val="hidden"/>
+                                    <w:text/>
+                                  </w:sdtPr>
+                                  <w:sdtContent>
+                                    <w:p>
+                                      <w:pPr>
+                                        <w:pStyle w:val="NoSpacing"/>
+                                        <w:spacing w:line="216" w:lineRule="auto"/>
+                                        <w:rPr>
+                                          <w:rFonts w:asciiTheme="majorHAnsi" w:hAnsiTheme="majorHAnsi"/>
+                                          <w:caps/>
+                                          <w:color w:val="44546A" w:themeColor="text2"/>
+                                          <w:sz w:val="96"/>
+                                          <w:szCs w:val="96"/>
+                                        </w:rPr>
+                                      </w:pPr>
+                                      <w:r>
+                                        <w:rPr>
+                                          <w:rFonts w:asciiTheme="majorHAnsi" w:hAnsiTheme="majorHAnsi"/>
+                                          <w:caps/>
+                                          <w:color w:val="44546A" w:themeColor="text2"/>
+                                          <w:sz w:val="96"/>
+                                          <w:szCs w:val="96"/>
+                                        </w:rPr>
+                                        <w:t>USER GUIDE</w:t>
+                                      </w:r>
+                                    </w:p>
+                                  </w:sdtContent>
+                                </w:sdt>
+                              </w:txbxContent>
+                            </wps:txbx>
+                            <wps:bodyPr rot="0" spcFirstLastPara="0" vertOverflow="overflow" horzOverflow="overflow" vert="horz" wrap="square" lIns="457200" tIns="457200" rIns="0" bIns="0" numCol="1" spcCol="0" rtlCol="0" fromWordArt="0" anchor="b" anchorCtr="0" forceAA="0" compatLnSpc="1">
+                              <a:prstTxWarp prst="textNoShape">
+                                <a:avLst/>
+                              </a:prstTxWarp>
+                              <a:noAutofit/>
+                            </wps:bodyPr>
+                          </wps:wsp>
+                        </wpg:wgp>
+                      </a:graphicData>
+                    </a:graphic>
+                    <wp14:sizeRelH relativeFrom="margin">
+                      <wp14:pctWidth>0</wp14:pctWidth>
+                    </wp14:sizeRelH>
+                    <wp14:sizeRelV relativeFrom="margin">
+                      <wp14:pctHeight>0</wp14:pctHeight>
+                    </wp14:sizeRelV>
+                  </wp:anchor>
+                </w:drawing>
+              </mc:Choice>
+              <mc:Fallback>
+                <w:pict>
+                  <v:group w14:anchorId="1F0F663B" id="Group 459" o:spid="_x0000_s1031" alt="Title: Title and subtitle with crop mark graphic" style="position:absolute;margin-left:0;margin-top:0;width:502.55pt;height:267.85pt;z-index:251660288;mso-position-horizontal:left;mso-position-horizontal-relative:page;mso-position-vertical:top;mso-position-vertical-relative:page;mso-width-relative:margin;mso-height-relative:margin" coordsize="6381750,3401568" o:gfxdata="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">
+                    <v:group id="Group 460" o:spid="_x0000_s1032" style="position:absolute;width:2642616;height:3401568" coordsize="2642616,3401568" o:gfxdata="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">
+                      <v:shape id="Freeform 461" o:spid="_x0000_s1033" style="position:absolute;left:504825;top:504825;width:2133600;height:2867025;visibility:visible;mso-wrap-style:square;v-text-anchor:top" coordsize="1344,1806" o:gfxdata="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" path="m168,1806l0,1806,,,1344,,1344,165,168,165,168,1806xe" fillcolor="#44546a [3215]" stroked="f">
+                        <v:path arrowok="t" o:connecttype="custom" o:connectlocs="266700,2867025;0,2867025;0,0;2133600,0;2133600,261938;266700,261938;266700,2867025" o:connectangles="0,0,0,0,0,0,0"/>
+                      </v:shape>
+                      <v:rect id="Rectangle 462" o:spid="_x0000_s1034" style="position:absolute;width:2642616;height:3401568;visibility:visible;mso-wrap-style:square;v-text-anchor:middle" o:gfxdata="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" filled="f" stroked="f" strokeweight="1pt"/>
+                    </v:group>
+                    <v:shape id="Text Box 463" o:spid="_x0000_s1035" type="#_x0000_t202" style="position:absolute;left:771525;top:762000;width:5610225;height:2591435;visibility:visible;mso-wrap-style:square;v-text-anchor:bottom" o:gfxdata="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" filled="f" stroked="f" strokeweight=".5pt">
+                      <v:textbox inset="36pt,36pt,0,0">
+                        <w:txbxContent>
+                          <w:sdt>
+                            <w:sdtPr>
+                              <w:rPr>
+                                <w:rFonts w:asciiTheme="majorHAnsi" w:hAnsiTheme="majorHAnsi"/>
+                                <w:color w:val="44546A" w:themeColor="text2"/>
+                                <w:spacing w:val="10"/>
+                                <w:sz w:val="36"/>
+                                <w:szCs w:val="36"/>
+                              </w:rPr>
+                              <w:alias w:val="Subtitle"/>
+                              <w:tag w:val=""/>
+                              <w:id w:val="-925647391"/>
+                              <w:dataBinding w:prefixMappings="xmlns:ns0='http://purl.org/dc/elements/1.1/' xmlns:ns1='http://schemas.openxmlformats.org/package/2006/metadata/core-properties' " w:xpath="/ns1:coreProperties[1]/ns0:subject[1]" w:storeItemID="{6C3C8BC8-F283-45AE-878A-BAB7291924A1}"/>
+                              <w15:appearance w15:val="hidden"/>
+                              <w:text/>
+                            </w:sdtPr>
+                            <w:sdtContent>
+                              <w:p>
+                                <w:pPr>
+                                  <w:pStyle w:val="NoSpacing"/>
+                                  <w:spacing w:after="240" w:line="216" w:lineRule="auto"/>
+                                  <w:rPr>
+                                    <w:rFonts w:asciiTheme="majorHAnsi" w:hAnsiTheme="majorHAnsi"/>
+                                    <w:color w:val="44546A" w:themeColor="text2"/>
+                                    <w:spacing w:val="10"/>
+                                    <w:sz w:val="36"/>
+                                    <w:szCs w:val="36"/>
+                                  </w:rPr>
+                                </w:pPr>
+                                <w:r>
+                                  <w:rPr>
+                                    <w:rFonts w:asciiTheme="majorHAnsi" w:hAnsiTheme="majorHAnsi"/>
+                                    <w:color w:val="44546A" w:themeColor="text2"/>
+                                    <w:spacing w:val="10"/>
+                                    <w:sz w:val="36"/>
+                                    <w:szCs w:val="36"/>
+                                  </w:rPr>
+                                  <w:t>RFID Reader</w:t>
+                                </w:r>
+                              </w:p>
+                            </w:sdtContent>
+                          </w:sdt>
+                          <w:sdt>
+                            <w:sdtPr>
+                              <w:rPr>
+                                <w:rFonts w:asciiTheme="majorHAnsi" w:hAnsiTheme="majorHAnsi"/>
+                                <w:caps/>
+                                <w:color w:val="44546A" w:themeColor="text2"/>
+                                <w:sz w:val="96"/>
+                                <w:szCs w:val="96"/>
+                              </w:rPr>
+                              <w:alias w:val="Title"/>
+                              <w:tag w:val=""/>
+                              <w:id w:val="-917322602"/>
+                              <w:dataBinding w:prefixMappings="xmlns:ns0='http://purl.org/dc/elements/1.1/' xmlns:ns1='http://schemas.openxmlformats.org/package/2006/metadata/core-properties' " w:xpath="/ns1:coreProperties[1]/ns0:title[1]" w:storeItemID="{6C3C8BC8-F283-45AE-878A-BAB7291924A1}"/>
+                              <w15:appearance w15:val="hidden"/>
+                              <w:text/>
+                            </w:sdtPr>
+                            <w:sdtContent>
+                              <w:p>
+                                <w:pPr>
+                                  <w:pStyle w:val="NoSpacing"/>
+                                  <w:spacing w:line="216" w:lineRule="auto"/>
+                                  <w:rPr>
+                                    <w:rFonts w:asciiTheme="majorHAnsi" w:hAnsiTheme="majorHAnsi"/>
+                                    <w:caps/>
+                                    <w:color w:val="44546A" w:themeColor="text2"/>
+                                    <w:sz w:val="96"/>
+                                    <w:szCs w:val="96"/>
+                                  </w:rPr>
+                                </w:pPr>
+                                <w:r>
+                                  <w:rPr>
+                                    <w:rFonts w:asciiTheme="majorHAnsi" w:hAnsiTheme="majorHAnsi"/>
+                                    <w:caps/>
+                                    <w:color w:val="44546A" w:themeColor="text2"/>
+                                    <w:sz w:val="96"/>
+                                    <w:szCs w:val="96"/>
+                                  </w:rPr>
+                                  <w:t>USER GUIDE</w:t>
+                                </w:r>
+                              </w:p>
+                            </w:sdtContent>
+                          </w:sdt>
+                        </w:txbxContent>
+                      </v:textbox>
+                    </v:shape>
+                    <w10:wrap anchorx="page" anchory="page"/>
+                  </v:group>
+                </w:pict>
+              </mc:Fallback>
+            </mc:AlternateContent>
+          </w:r>
+          <w:bookmarkStart w:id="0" w:name="_GoBack"/>
+          <w:r>
+            <w:rPr>
+              <w:noProof/>
+              <w:lang w:eastAsia="en-US"/>
+            </w:rPr>
+            <mc:AlternateContent>
+              <mc:Choice Requires="wps">
+                <w:drawing>
+                  <wp:anchor distT="0" distB="0" distL="114300" distR="114300" simplePos="0" relativeHeight="251659264" behindDoc="1" locked="0" layoutInCell="1" allowOverlap="1" wp14:anchorId="0461C097" wp14:editId="35261515">
+                    <wp:simplePos x="0" y="0"/>
+                    <wp:positionH relativeFrom="page">
+                      <wp:align>center</wp:align>
+                    </wp:positionH>
+                    <wp:positionV relativeFrom="page">
+                      <wp:align>center</wp:align>
+                    </wp:positionV>
+                    <wp:extent cx="7315200" cy="9601200"/>
+                    <wp:effectExtent l="0" t="0" r="1270" b="5715"/>
+                    <wp:wrapNone/>
+                    <wp:docPr id="464" name="Rectangle 464" title="Color background"/>
+                    <wp:cNvGraphicFramePr>
+                      <a:graphicFrameLocks xmlns:a="http://schemas.openxmlformats.org/drawingml/2006/main"/>
+                    </wp:cNvGraphicFramePr>
+                    <a:graphic xmlns:a="http://schemas.openxmlformats.org/drawingml/2006/main">
+                      <a:graphicData uri="http://schemas.microsoft.com/office/word/2010/wordprocessingShape">
+                        <wps:wsp>
+                          <wps:cNvSpPr>
+                            <a:spLocks noChangeArrowheads="1"/>
+                          </wps:cNvSpPr>
+                          <wps:spPr bwMode="auto">
+                            <a:xfrm>
+                              <a:off x="0" y="0"/>
+                              <a:ext cx="7315200" cy="9601200"/>
+                            </a:xfrm>
+                            <a:prstGeom prst="rect">
+                              <a:avLst/>
+                            </a:prstGeom>
+                            <a:solidFill>
+                              <a:schemeClr val="bg2"/>
+                            </a:solidFill>
+                            <a:ln>
+                              <a:noFill/>
+                            </a:ln>
+                          </wps:spPr>
+                          <wps:bodyPr vert="horz" wrap="square" lIns="91440" tIns="45720" rIns="91440" bIns="45720" numCol="1" anchor="t" anchorCtr="0" compatLnSpc="1">
+                            <a:prstTxWarp prst="textNoShape">
+                              <a:avLst/>
+                            </a:prstTxWarp>
+                          </wps:bodyPr>
+                        </wps:wsp>
+                      </a:graphicData>
+                    </a:graphic>
+                    <wp14:sizeRelH relativeFrom="page">
+                      <wp14:pctWidth>94100</wp14:pctWidth>
+                    </wp14:sizeRelH>
+                    <wp14:sizeRelV relativeFrom="page">
+                      <wp14:pctHeight>95400</wp14:pctHeight>
+                    </wp14:sizeRelV>
+                  </wp:anchor>
+                </w:drawing>
+              </mc:Choice>
+              <mc:Fallback>
+                <w:pict>
+                  <v:rect w14:anchorId="687D86F2" id="Rectangle 464" o:spid="_x0000_s1026" alt="Title: Color background" style="position:absolute;margin-left:0;margin-top:0;width:8in;height:756pt;z-index:-251657216;visibility:visible;mso-wrap-style:square;mso-width-percent:941;mso-height-percent:954;mso-wrap-distance-left:9pt;mso-wrap-distance-top:0;mso-wrap-distance-right:9pt;mso-wrap-distance-bottom:0;mso-position-horizontal:center;mso-position-horizontal-relative:page;mso-position-vertical:center;mso-position-vertical-relative:page;mso-width-percent:941;mso-height-percent:954;mso-width-relative:page;mso-height-relative:page;v-text-anchor:top" o:gfxdata="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" fillcolor="#e7e6e6 [3214]" stroked="f">
+                    <w10:wrap anchorx="page" anchory="page"/>
+                  </v:rect>
+                </w:pict>
+              </mc:Fallback>
+            </mc:AlternateContent>
+          </w:r>
+          <w:bookmarkEnd w:id="0"/>
+        </w:p>
+        <w:p>
+          <w:pPr>
+            <w:rPr>
+              <w:rFonts w:asciiTheme="majorHAnsi" w:eastAsiaTheme="majorEastAsia" w:hAnsiTheme="majorHAnsi" w:cstheme="majorBidi"/>
+              <w:color w:val="2F5496" w:themeColor="accent1" w:themeShade="BF"/>
+              <w:sz w:val="32"/>
+              <w:szCs w:val="32"/>
+            </w:rPr>
+          </w:pPr>
+          <w:r>
+            <w:br w:type="page"/>
+          </w:r>
+        </w:p>
+      </w:sdtContent>
+    </w:sdt>
     <w:p>
       <w:pPr>
         <w:pStyle w:val="Heading1"/>
       </w:pPr>
       <w:r>
+        <w:lastRenderedPageBreak/>
         <w:t>RFID Reader User Guide</w:t>
       </w:r>
     </w:p>
@@ -41,7 +944,21 @@
         <w:rPr>
           <w:sz w:val="24"/>
         </w:rPr>
-        <w:t>Open Visual Studio 2017, create an empty project and place all header and cpp files into project.</w:t>
+        <w:t xml:space="preserve">Open Visual Studio 2017, create an empty project and place all header and </w:t>
+      </w:r>
+      <w:proofErr w:type="spellStart"/>
+      <w:r>
+        <w:rPr>
+          <w:sz w:val="24"/>
+        </w:rPr>
+        <w:t>cpp</w:t>
+      </w:r>
+      <w:proofErr w:type="spellEnd"/>
+      <w:r>
+        <w:rPr>
+          <w:sz w:val="24"/>
+        </w:rPr>
+        <w:t xml:space="preserve"> files into project.</w:t>
       </w:r>
     </w:p>
     <w:p>
@@ -97,6 +1014,7 @@
         </w:rPr>
         <w:t xml:space="preserve">Find the path of the </w:t>
       </w:r>
+      <w:proofErr w:type="spellStart"/>
       <w:r>
         <w:rPr>
           <w:b/>
@@ -104,19 +1022,35 @@
         </w:rPr>
         <w:t>stapi</w:t>
       </w:r>
-      <w:r>
-        <w:rPr>
-          <w:sz w:val="24"/>
-        </w:rPr>
-        <w:t xml:space="preserve"> folder which includes Skyetek’s API files, copy and paste the path.</w:t>
+      <w:proofErr w:type="spellEnd"/>
+      <w:r>
+        <w:rPr>
+          <w:sz w:val="24"/>
+        </w:rPr>
+        <w:t xml:space="preserve"> folder which includes </w:t>
+      </w:r>
+      <w:proofErr w:type="spellStart"/>
+      <w:r>
+        <w:rPr>
+          <w:sz w:val="24"/>
+        </w:rPr>
+        <w:t>Skyetek’s</w:t>
+      </w:r>
+      <w:proofErr w:type="spellEnd"/>
+      <w:r>
+        <w:rPr>
+          <w:sz w:val="24"/>
+        </w:rPr>
+        <w:t xml:space="preserve"> API files, copy and paste the path.</w:t>
       </w:r>
       <w:r>
         <w:rPr>
           <w:noProof/>
           <w:sz w:val="24"/>
+          <w:lang w:eastAsia="en-US"/>
         </w:rPr>
         <w:drawing>
-          <wp:inline distT="0" distB="0" distL="0" distR="0">
+          <wp:inline distT="0" distB="0" distL="0" distR="0" wp14:anchorId="11039143" wp14:editId="50E86785">
             <wp:extent cx="5943600" cy="3933825"/>
             <wp:effectExtent l="0" t="0" r="0" b="9525"/>
             <wp:docPr id="1" name="Picture 1" descr="Screen Clipping"/>
@@ -332,8 +1266,6 @@
         </w:rPr>
         <w:t xml:space="preserve"> from the menu.</w:t>
       </w:r>
-      <w:bookmarkStart w:id="0" w:name="_GoBack"/>
-      <w:bookmarkEnd w:id="0"/>
     </w:p>
     <w:p>
       <w:pPr>
@@ -435,6 +1367,7 @@
       <w:pgSz w:w="12240" w:h="15840"/>
       <w:pgMar w:top="1440" w:right="1440" w:bottom="1440" w:left="1440" w:header="720" w:footer="720" w:gutter="0"/>
       <w:cols w:space="720"/>
+      <w:titlePg/>
       <w:docGrid w:linePitch="360"/>
     </w:sectPr>
   </w:body>
@@ -442,8 +1375,8 @@
 </file>
 
 <file path=word/numbering.xml><?xml version="1.0" encoding="utf-8"?>
-<w:numbering xmlns:wpc="http://schemas.microsoft.com/office/word/2010/wordprocessingCanvas" xmlns:cx="http://schemas.microsoft.com/office/drawing/2014/chartex" xmlns:cx1="http://schemas.microsoft.com/office/drawing/2015/9/8/chartex" xmlns:cx2="http://schemas.microsoft.com/office/drawing/2015/10/21/chartex" xmlns:cx3="http://schemas.microsoft.com/office/drawing/2016/5/9/chartex" xmlns:cx4="http://schemas.microsoft.com/office/drawing/2016/5/10/chartex" xmlns:cx5="http://schemas.microsoft.com/office/drawing/2016/5/11/chartex" xmlns:cx6="http://schemas.microsoft.com/office/drawing/2016/5/12/chartex" xmlns:cx7="http://schemas.microsoft.com/office/drawing/2016/5/13/chartex" xmlns:cx8="http://schemas.microsoft.com/office/drawing/2016/5/14/chartex" xmlns:mc="http://schemas.openxmlformats.org/markup-compatibility/2006" xmlns:aink="http://schemas.microsoft.com/office/drawing/2016/ink" xmlns:am3d="http://schemas.microsoft.com/office/drawing/2017/model3d" xmlns:o="urn:schemas-microsoft-com:office:office" xmlns:r="http://schemas.openxmlformats.org/officeDocument/2006/relationships" xmlns:m="http://schemas.openxmlformats.org/officeDocument/2006/math" xmlns:v="urn:schemas-microsoft-com:vml" xmlns:wp14="http://schemas.microsoft.com/office/word/2010/wordprocessingDrawing" xmlns:wp="http://schemas.openxmlformats.org/drawingml/2006/wordprocessingDrawing" xmlns:w10="urn:schemas-microsoft-com:office:word" xmlns:w="http://schemas.openxmlformats.org/wordprocessingml/2006/main" xmlns:w14="http://schemas.microsoft.com/office/word/2010/wordml" xmlns:w15="http://schemas.microsoft.com/office/word/2012/wordml" xmlns:w16cid="http://schemas.microsoft.com/office/word/2016/wordml/cid" xmlns:w16se="http://schemas.microsoft.com/office/word/2015/wordml/symex" xmlns:wpg="http://schemas.microsoft.com/office/word/2010/wordprocessingGroup" xmlns:wpi="http://schemas.microsoft.com/office/word/2010/wordprocessingInk" xmlns:wne="http://schemas.microsoft.com/office/word/2006/wordml" xmlns:wps="http://schemas.microsoft.com/office/word/2010/wordprocessingShape" mc:Ignorable="w14 w15 w16se w16cid wp14">
-  <w:abstractNum w:abstractNumId="0" w15:restartNumberingAfterBreak="0">
+<w:numbering xmlns:wpc="http://schemas.microsoft.com/office/word/2010/wordprocessingCanvas" xmlns:mo="http://schemas.microsoft.com/office/mac/office/2008/main" xmlns:mc="http://schemas.openxmlformats.org/markup-compatibility/2006" xmlns:mv="urn:schemas-microsoft-com:mac:vml" xmlns:o="urn:schemas-microsoft-com:office:office" xmlns:r="http://schemas.openxmlformats.org/officeDocument/2006/relationships" xmlns:m="http://schemas.openxmlformats.org/officeDocument/2006/math" xmlns:v="urn:schemas-microsoft-com:vml" xmlns:wp14="http://schemas.microsoft.com/office/word/2010/wordprocessingDrawing" xmlns:wp="http://schemas.openxmlformats.org/drawingml/2006/wordprocessingDrawing" xmlns:w10="urn:schemas-microsoft-com:office:word" xmlns:w="http://schemas.openxmlformats.org/wordprocessingml/2006/main" xmlns:w14="http://schemas.microsoft.com/office/word/2010/wordml" xmlns:w15="http://schemas.microsoft.com/office/word/2012/wordml" xmlns:wpg="http://schemas.microsoft.com/office/word/2010/wordprocessingGroup" xmlns:wpi="http://schemas.microsoft.com/office/word/2010/wordprocessingInk" xmlns:wne="http://schemas.microsoft.com/office/word/2006/wordml" xmlns:wps="http://schemas.microsoft.com/office/word/2010/wordprocessingShape" mc:Ignorable="w14 w15 wp14">
+  <w:abstractNum w:abstractNumId="0">
     <w:nsid w:val="08AF647B"/>
     <w:multiLevelType w:val="hybridMultilevel"/>
     <w:tmpl w:val="28EA26C4"/>
@@ -532,7 +1465,7 @@
       </w:pPr>
     </w:lvl>
   </w:abstractNum>
-  <w:abstractNum w:abstractNumId="1" w15:restartNumberingAfterBreak="0">
+  <w:abstractNum w:abstractNumId="1">
     <w:nsid w:val="34B844B6"/>
     <w:multiLevelType w:val="hybridMultilevel"/>
     <w:tmpl w:val="94F4C60A"/>
@@ -621,7 +1554,7 @@
       </w:pPr>
     </w:lvl>
   </w:abstractNum>
-  <w:abstractNum w:abstractNumId="2" w15:restartNumberingAfterBreak="0">
+  <w:abstractNum w:abstractNumId="2">
     <w:nsid w:val="3C4C7B44"/>
     <w:multiLevelType w:val="hybridMultilevel"/>
     <w:tmpl w:val="6A94492E"/>
@@ -720,7 +1653,7 @@
 </file>
 
 <file path=word/styles.xml><?xml version="1.0" encoding="utf-8"?>
-<w:styles xmlns:mc="http://schemas.openxmlformats.org/markup-compatibility/2006" xmlns:r="http://schemas.openxmlformats.org/officeDocument/2006/relationships" xmlns:w="http://schemas.openxmlformats.org/wordprocessingml/2006/main" xmlns:w14="http://schemas.microsoft.com/office/word/2010/wordml" xmlns:w15="http://schemas.microsoft.com/office/word/2012/wordml" xmlns:w16cid="http://schemas.microsoft.com/office/word/2016/wordml/cid" xmlns:w16se="http://schemas.microsoft.com/office/word/2015/wordml/symex" mc:Ignorable="w14 w15 w16se w16cid">
+<w:styles xmlns:mc="http://schemas.openxmlformats.org/markup-compatibility/2006" xmlns:r="http://schemas.openxmlformats.org/officeDocument/2006/relationships" xmlns:w="http://schemas.openxmlformats.org/wordprocessingml/2006/main" xmlns:w14="http://schemas.microsoft.com/office/word/2010/wordml" xmlns:w15="http://schemas.microsoft.com/office/word/2012/wordml" mc:Ignorable="w14 w15">
   <w:docDefaults>
     <w:rPrDefault>
       <w:rPr>
@@ -736,7 +1669,7 @@
       </w:pPr>
     </w:pPrDefault>
   </w:docDefaults>
-  <w:latentStyles w:defLockedState="0" w:defUIPriority="99" w:defSemiHidden="0" w:defUnhideWhenUsed="0" w:defQFormat="0" w:count="375">
+  <w:latentStyles w:defLockedState="0" w:defUIPriority="99" w:defSemiHidden="0" w:defUnhideWhenUsed="0" w:defQFormat="0" w:count="382">
     <w:lsdException w:name="Normal" w:uiPriority="0" w:qFormat="1"/>
     <w:lsdException w:name="heading 1" w:uiPriority="9" w:qFormat="1"/>
     <w:lsdException w:name="heading 2" w:semiHidden="1" w:uiPriority="9" w:unhideWhenUsed="1" w:qFormat="1"/>
@@ -1110,8 +2043,6 @@
     <w:lsdException w:name="List Table 7 Colorful Accent 6" w:uiPriority="52"/>
     <w:lsdException w:name="Mention" w:semiHidden="1" w:unhideWhenUsed="1"/>
     <w:lsdException w:name="Smart Hyperlink" w:semiHidden="1" w:unhideWhenUsed="1"/>
-    <w:lsdException w:name="Hashtag" w:semiHidden="1" w:unhideWhenUsed="1"/>
-    <w:lsdException w:name="Unresolved Mention" w:semiHidden="1" w:unhideWhenUsed="1"/>
   </w:latentStyles>
   <w:style w:type="paragraph" w:default="1" w:styleId="Normal">
     <w:name w:val="Normal"/>
@@ -1188,6 +2119,29 @@
       <w:ind w:left="720"/>
       <w:contextualSpacing/>
     </w:pPr>
+  </w:style>
+  <w:style w:type="paragraph" w:styleId="NoSpacing">
+    <w:name w:val="No Spacing"/>
+    <w:link w:val="NoSpacingChar"/>
+    <w:uiPriority w:val="1"/>
+    <w:qFormat/>
+    <w:rsid w:val="003F1A54"/>
+    <w:pPr>
+      <w:spacing w:after="0" w:line="240" w:lineRule="auto"/>
+    </w:pPr>
+    <w:rPr>
+      <w:lang w:eastAsia="zh-CN"/>
+    </w:rPr>
+  </w:style>
+  <w:style w:type="character" w:customStyle="1" w:styleId="NoSpacingChar">
+    <w:name w:val="No Spacing Char"/>
+    <w:basedOn w:val="DefaultParagraphFont"/>
+    <w:link w:val="NoSpacing"/>
+    <w:uiPriority w:val="1"/>
+    <w:rsid w:val="003F1A54"/>
+    <w:rPr>
+      <w:lang w:eastAsia="zh-CN"/>
+    </w:rPr>
   </w:style>
 </w:styles>
 </file>

</xml_diff>